<commit_message>
Updated on 14th May
</commit_message>
<xml_diff>
--- a/JAVA _NOtes.docx
+++ b/JAVA _NOtes.docx
@@ -5086,16 +5086,7 @@
           <w:szCs w:val="20"/>
           <w:highlight w:val="yellow"/>
         </w:rPr>
-        <w:t xml:space="preserve"> </w:t>
-      </w:r>
-      <w:r>
-        <w:rPr>
-          <w:rFonts w:ascii="Times New Roman" w:hAnsi="Times New Roman" w:cs="Times New Roman"/>
-          <w:sz w:val="20"/>
-          <w:szCs w:val="20"/>
-          <w:highlight w:val="yellow"/>
-        </w:rPr>
-        <w:t>anyname.java</w:t>
+        <w:t xml:space="preserve"> anyname.java</w:t>
       </w:r>
       <w:r>
         <w:rPr>
@@ -5193,15 +5184,7 @@
           <w:sz w:val="20"/>
           <w:szCs w:val="20"/>
         </w:rPr>
-        <w:t xml:space="preserve"> First</w:t>
-      </w:r>
-      <w:r>
-        <w:rPr>
-          <w:rFonts w:ascii="Times New Roman" w:hAnsi="Times New Roman" w:cs="Times New Roman"/>
-          <w:sz w:val="20"/>
-          <w:szCs w:val="20"/>
-        </w:rPr>
-        <w:t xml:space="preserve"> &lt;any </w:t>
+        <w:t xml:space="preserve"> First &lt;any </w:t>
       </w:r>
       <w:proofErr w:type="spellStart"/>
       <w:r>
@@ -5219,15 +5202,7 @@
           <w:sz w:val="20"/>
           <w:szCs w:val="20"/>
         </w:rPr>
-        <w:t>&gt;</w:t>
-      </w:r>
-      <w:r>
-        <w:rPr>
-          <w:rFonts w:ascii="Times New Roman" w:hAnsi="Times New Roman" w:cs="Times New Roman"/>
-          <w:sz w:val="20"/>
-          <w:szCs w:val="20"/>
-        </w:rPr>
-        <w:t>{</w:t>
+        <w:t>&gt;{</w:t>
       </w:r>
     </w:p>
     <w:p>
@@ -5283,15 +5258,7 @@
           <w:sz w:val="20"/>
           <w:szCs w:val="20"/>
         </w:rPr>
-        <w:t>publi</w:t>
-      </w:r>
-      <w:r>
-        <w:rPr>
-          <w:rFonts w:ascii="Times New Roman" w:hAnsi="Times New Roman" w:cs="Times New Roman"/>
-          <w:sz w:val="20"/>
-          <w:szCs w:val="20"/>
-        </w:rPr>
-        <w:t>c</w:t>
+        <w:t>public</w:t>
       </w:r>
       <w:proofErr w:type="gramEnd"/>
       <w:r>
@@ -5693,23 +5660,7 @@
           <w:sz w:val="20"/>
           <w:szCs w:val="20"/>
         </w:rPr>
-        <w:t xml:space="preserve"> name &lt; </w:t>
-      </w:r>
-      <w:r>
-        <w:rPr>
-          <w:rFonts w:ascii="Times New Roman" w:hAnsi="Times New Roman" w:cs="Times New Roman"/>
-          <w:sz w:val="20"/>
-          <w:szCs w:val="20"/>
-        </w:rPr>
-        <w:t>identifier</w:t>
-      </w:r>
-      <w:r>
-        <w:rPr>
-          <w:rFonts w:ascii="Times New Roman" w:hAnsi="Times New Roman" w:cs="Times New Roman"/>
-          <w:sz w:val="20"/>
-          <w:szCs w:val="20"/>
-        </w:rPr>
-        <w:t xml:space="preserve"> &gt;</w:t>
+        <w:t xml:space="preserve"> name &lt; identifier &gt;</w:t>
       </w:r>
     </w:p>
     <w:p>
@@ -5745,15 +5696,7 @@
           <w:sz w:val="20"/>
           <w:szCs w:val="20"/>
         </w:rPr>
-        <w:t xml:space="preserve"> class Name&gt; / </w:t>
-      </w:r>
-      <w:r>
-        <w:rPr>
-          <w:rFonts w:ascii="Times New Roman" w:hAnsi="Times New Roman" w:cs="Times New Roman"/>
-          <w:sz w:val="20"/>
-          <w:szCs w:val="20"/>
-        </w:rPr>
-        <w:t>identifier</w:t>
+        <w:t xml:space="preserve"> class Name&gt; / identifier</w:t>
       </w:r>
     </w:p>
     <w:p>
@@ -5799,23 +5742,7 @@
           <w:sz w:val="20"/>
           <w:szCs w:val="20"/>
         </w:rPr>
-        <w:t xml:space="preserve">-- &lt;variable name / </w:t>
-      </w:r>
-      <w:r>
-        <w:rPr>
-          <w:rFonts w:ascii="Times New Roman" w:hAnsi="Times New Roman" w:cs="Times New Roman"/>
-          <w:sz w:val="20"/>
-          <w:szCs w:val="20"/>
-        </w:rPr>
-        <w:t>identifier</w:t>
-      </w:r>
-      <w:r>
-        <w:rPr>
-          <w:rFonts w:ascii="Times New Roman" w:hAnsi="Times New Roman" w:cs="Times New Roman"/>
-          <w:sz w:val="20"/>
-          <w:szCs w:val="20"/>
-        </w:rPr>
-        <w:t xml:space="preserve"> &gt;</w:t>
+        <w:t>-- &lt;variable name / identifier &gt;</w:t>
       </w:r>
     </w:p>
     <w:p>
@@ -5907,15 +5834,7 @@
           <w:sz w:val="20"/>
           <w:szCs w:val="20"/>
         </w:rPr>
-        <w:t>System</w:t>
-      </w:r>
-      <w:r>
-        <w:rPr>
-          <w:rFonts w:ascii="Times New Roman" w:hAnsi="Times New Roman" w:cs="Times New Roman"/>
-          <w:sz w:val="20"/>
-          <w:szCs w:val="20"/>
-        </w:rPr>
-        <w:t>…</w:t>
+        <w:t>System…</w:t>
       </w:r>
       <w:proofErr w:type="gramStart"/>
       <w:r>
@@ -5933,23 +5852,7 @@
           <w:sz w:val="20"/>
           <w:szCs w:val="20"/>
         </w:rPr>
-        <w:t xml:space="preserve">class / </w:t>
-      </w:r>
-      <w:r>
-        <w:rPr>
-          <w:rFonts w:ascii="Times New Roman" w:hAnsi="Times New Roman" w:cs="Times New Roman"/>
-          <w:sz w:val="20"/>
-          <w:szCs w:val="20"/>
-        </w:rPr>
-        <w:t>identifier</w:t>
-      </w:r>
-      <w:r>
-        <w:rPr>
-          <w:rFonts w:ascii="Times New Roman" w:hAnsi="Times New Roman" w:cs="Times New Roman"/>
-          <w:sz w:val="20"/>
-          <w:szCs w:val="20"/>
-        </w:rPr>
-        <w:t xml:space="preserve"> &gt;</w:t>
+        <w:t>class / identifier &gt;</w:t>
       </w:r>
     </w:p>
     <w:p>
@@ -6007,15 +5910,7 @@
           <w:sz w:val="20"/>
           <w:szCs w:val="20"/>
         </w:rPr>
-        <w:t xml:space="preserve">)—method name / </w:t>
-      </w:r>
-      <w:r>
-        <w:rPr>
-          <w:rFonts w:ascii="Times New Roman" w:hAnsi="Times New Roman" w:cs="Times New Roman"/>
-          <w:sz w:val="20"/>
-          <w:szCs w:val="20"/>
-        </w:rPr>
-        <w:t>identifier</w:t>
+        <w:t>)—method name / identifier</w:t>
       </w:r>
     </w:p>
     <w:p>
@@ -6278,15 +6173,7 @@
           <w:sz w:val="20"/>
           <w:szCs w:val="20"/>
         </w:rPr>
-        <w:t xml:space="preserve"> -- </w:t>
-      </w:r>
-      <w:r>
-        <w:rPr>
-          <w:rFonts w:ascii="Times New Roman" w:hAnsi="Times New Roman" w:cs="Times New Roman"/>
-          <w:sz w:val="20"/>
-          <w:szCs w:val="20"/>
-        </w:rPr>
-        <w:t>code execution done</w:t>
+        <w:t xml:space="preserve"> -- code execution done</w:t>
       </w:r>
     </w:p>
     <w:p>
@@ -6359,47 +6246,7 @@
           <w:sz w:val="20"/>
           <w:szCs w:val="20"/>
         </w:rPr>
-        <w:t xml:space="preserve"> and Filename—</w:t>
-      </w:r>
-      <w:r>
-        <w:rPr>
-          <w:rFonts w:ascii="Times New Roman" w:hAnsi="Times New Roman" w:cs="Times New Roman"/>
-          <w:sz w:val="20"/>
-          <w:szCs w:val="20"/>
-        </w:rPr>
-        <w:t>diff</w:t>
-      </w:r>
-      <w:r>
-        <w:rPr>
-          <w:rFonts w:ascii="Times New Roman" w:hAnsi="Times New Roman" w:cs="Times New Roman"/>
-          <w:sz w:val="20"/>
-          <w:szCs w:val="20"/>
-        </w:rPr>
-        <w:t xml:space="preserve"> </w:t>
-      </w:r>
-      <w:r>
-        <w:rPr>
-          <w:rFonts w:ascii="Times New Roman" w:hAnsi="Times New Roman" w:cs="Times New Roman"/>
-          <w:sz w:val="20"/>
-          <w:szCs w:val="20"/>
-        </w:rPr>
-        <w:t>–</w:t>
-      </w:r>
-      <w:r>
-        <w:rPr>
-          <w:rFonts w:ascii="Times New Roman" w:hAnsi="Times New Roman" w:cs="Times New Roman"/>
-          <w:sz w:val="20"/>
-          <w:szCs w:val="20"/>
-        </w:rPr>
-        <w:t xml:space="preserve"> </w:t>
-      </w:r>
-      <w:r>
-        <w:rPr>
-          <w:rFonts w:ascii="Times New Roman" w:hAnsi="Times New Roman" w:cs="Times New Roman"/>
-          <w:sz w:val="20"/>
-          <w:szCs w:val="20"/>
-        </w:rPr>
-        <w:t>get Error</w:t>
+        <w:t xml:space="preserve"> and Filename—diff – get Error</w:t>
       </w:r>
     </w:p>
     <w:p>
@@ -6418,15 +6265,7 @@
           <w:sz w:val="20"/>
           <w:szCs w:val="20"/>
         </w:rPr>
-        <w:t xml:space="preserve">Sol: </w:t>
-      </w:r>
-      <w:r>
-        <w:rPr>
-          <w:rFonts w:ascii="Times New Roman" w:hAnsi="Times New Roman" w:cs="Times New Roman"/>
-          <w:sz w:val="20"/>
-          <w:szCs w:val="20"/>
-        </w:rPr>
-        <w:t xml:space="preserve">Public </w:t>
+        <w:t xml:space="preserve">Sol: Public </w:t>
       </w:r>
       <w:proofErr w:type="spellStart"/>
       <w:r>
@@ -7138,8 +6977,6 @@
       <w:pPr>
         <w:pStyle w:val="Heading1"/>
       </w:pPr>
-      <w:bookmarkStart w:id="0" w:name="_GoBack"/>
-      <w:bookmarkEnd w:id="0"/>
       <w:proofErr w:type="spellStart"/>
       <w:r>
         <w:t>Datatypes</w:t>
@@ -7330,27 +7167,13 @@
           <w:b/>
           <w:bCs/>
         </w:rPr>
-        <w:t xml:space="preserve"> can hold </w:t>
+        <w:t xml:space="preserve"> can hold multiple values in a </w:t>
       </w:r>
       <w:r>
         <w:rPr>
           <w:b/>
           <w:bCs/>
         </w:rPr>
-        <w:t xml:space="preserve">multiple values </w:t>
-      </w:r>
-      <w:r>
-        <w:rPr>
-          <w:b/>
-          <w:bCs/>
-        </w:rPr>
-        <w:t xml:space="preserve">in a </w:t>
-      </w:r>
-      <w:r>
-        <w:rPr>
-          <w:b/>
-          <w:bCs/>
-        </w:rPr>
         <w:t>variable</w:t>
       </w:r>
     </w:p>
@@ -7359,13 +7182,7 @@
         <w:ind w:left="720"/>
       </w:pPr>
       <w:r>
-        <w:t>String</w:t>
-      </w:r>
-      <w:r>
-        <w:t xml:space="preserve">- </w:t>
-      </w:r>
-      <w:r>
-        <w:t>“</w:t>
+        <w:t>String- “</w:t>
       </w:r>
       <w:proofErr w:type="spellStart"/>
       <w:r>
@@ -7399,6 +7216,411 @@
       <w:r>
         <w:t>Classes and Objects</w:t>
       </w:r>
+    </w:p>
+    <w:p>
+      <w:r>
+        <w:br w:type="page"/>
+      </w:r>
+    </w:p>
+    <w:p>
+      <w:pPr>
+        <w:pStyle w:val="Heading2"/>
+        <w:jc w:val="center"/>
+      </w:pPr>
+      <w:r>
+        <w:lastRenderedPageBreak/>
+        <w:t>DAY – 14</w:t>
+      </w:r>
+      <w:r>
+        <w:rPr>
+          <w:vertAlign w:val="superscript"/>
+        </w:rPr>
+        <w:t>th</w:t>
+      </w:r>
+      <w:r>
+        <w:t xml:space="preserve"> May 2k21 – String based Co</w:t>
+      </w:r>
+      <w:bookmarkStart w:id="0" w:name="_GoBack"/>
+      <w:bookmarkEnd w:id="0"/>
+      <w:r>
+        <w:t>ncepts</w:t>
+      </w:r>
+    </w:p>
+    <w:p>
+      <w:pPr>
+        <w:ind w:left="720"/>
+      </w:pPr>
+    </w:p>
+    <w:p>
+      <w:pPr>
+        <w:ind w:left="720"/>
+      </w:pPr>
+      <w:r>
+        <w:t>String: - ""</w:t>
+      </w:r>
+    </w:p>
+    <w:p>
+      <w:pPr>
+        <w:ind w:left="720"/>
+      </w:pPr>
+      <w:r>
+        <w:t>Non primitive DT-classes and Object</w:t>
+      </w:r>
+    </w:p>
+    <w:p>
+      <w:pPr>
+        <w:ind w:left="720"/>
+      </w:pPr>
+      <w:proofErr w:type="gramStart"/>
+      <w:r>
+        <w:t>collection</w:t>
+      </w:r>
+      <w:proofErr w:type="gramEnd"/>
+      <w:r>
+        <w:t xml:space="preserve"> of </w:t>
+      </w:r>
+      <w:proofErr w:type="spellStart"/>
+      <w:r>
+        <w:t>chrs</w:t>
+      </w:r>
+      <w:proofErr w:type="spellEnd"/>
+      <w:r>
+        <w:t>.</w:t>
+      </w:r>
+    </w:p>
+    <w:p>
+      <w:pPr>
+        <w:ind w:left="720"/>
+      </w:pPr>
+      <w:r>
+        <w:t>String Class in java</w:t>
+      </w:r>
+    </w:p>
+    <w:p>
+      <w:pPr>
+        <w:ind w:left="720"/>
+      </w:pPr>
+      <w:r>
+        <w:t>------------------------------------</w:t>
+      </w:r>
+    </w:p>
+    <w:p>
+      <w:pPr>
+        <w:ind w:left="720"/>
+      </w:pPr>
+      <w:r>
+        <w:t>Create a String:</w:t>
+      </w:r>
+    </w:p>
+    <w:p>
+      <w:pPr>
+        <w:ind w:left="720"/>
+      </w:pPr>
+      <w:r>
+        <w:t xml:space="preserve">1. </w:t>
+      </w:r>
+      <w:proofErr w:type="gramStart"/>
+      <w:r>
+        <w:t>literal</w:t>
+      </w:r>
+      <w:proofErr w:type="gramEnd"/>
+      <w:r>
+        <w:t xml:space="preserve"> Way</w:t>
+      </w:r>
+    </w:p>
+    <w:p>
+      <w:pPr>
+        <w:ind w:left="720"/>
+      </w:pPr>
+      <w:r>
+        <w:t>2. Object way --by using new keyword</w:t>
+      </w:r>
+    </w:p>
+    <w:p>
+      <w:pPr>
+        <w:ind w:left="720"/>
+      </w:pPr>
+    </w:p>
+    <w:p>
+      <w:pPr>
+        <w:ind w:left="720"/>
+      </w:pPr>
+      <w:r>
+        <w:t>1. Literal way: create one object -1 object</w:t>
+      </w:r>
+    </w:p>
+    <w:p>
+      <w:pPr>
+        <w:ind w:left="720"/>
+      </w:pPr>
+      <w:r>
+        <w:t>String s1= "test"</w:t>
+      </w:r>
+      <w:proofErr w:type="gramStart"/>
+      <w:r>
+        <w:t>;/</w:t>
+      </w:r>
+      <w:proofErr w:type="gramEnd"/>
+      <w:r>
+        <w:t>/ that will store in String constant pool (SCP)</w:t>
+      </w:r>
+    </w:p>
+    <w:p>
+      <w:pPr>
+        <w:ind w:left="720"/>
+      </w:pPr>
+      <w:r>
+        <w:t>s1 - ref variable---m/m local</w:t>
+      </w:r>
+    </w:p>
+    <w:p>
+      <w:pPr>
+        <w:ind w:left="720"/>
+      </w:pPr>
+    </w:p>
+    <w:p>
+      <w:pPr>
+        <w:ind w:left="720"/>
+      </w:pPr>
+      <w:r>
+        <w:t>String s1 = "test"</w:t>
+      </w:r>
+      <w:proofErr w:type="gramStart"/>
+      <w:r>
+        <w:t>;/</w:t>
+      </w:r>
+      <w:proofErr w:type="gramEnd"/>
+      <w:r>
+        <w:t>/1 object</w:t>
+      </w:r>
+    </w:p>
+    <w:p>
+      <w:pPr>
+        <w:ind w:left="720"/>
+      </w:pPr>
+      <w:r>
+        <w:t>String s3 = "Test"//</w:t>
+      </w:r>
+    </w:p>
+    <w:p>
+      <w:pPr>
+        <w:ind w:left="720"/>
+      </w:pPr>
+    </w:p>
+    <w:p>
+      <w:pPr>
+        <w:ind w:left="720"/>
+      </w:pPr>
+      <w:r>
+        <w:t>2. object- new--String</w:t>
+      </w:r>
+    </w:p>
+    <w:p>
+      <w:pPr>
+        <w:ind w:left="720"/>
+      </w:pPr>
+      <w:r>
+        <w:t xml:space="preserve">String s2 = new </w:t>
+      </w:r>
+      <w:proofErr w:type="gramStart"/>
+      <w:r>
+        <w:t>String(</w:t>
+      </w:r>
+      <w:proofErr w:type="gramEnd"/>
+      <w:r>
+        <w:t xml:space="preserve">"Test"); //2 objects, m/m </w:t>
+      </w:r>
+      <w:proofErr w:type="spellStart"/>
+      <w:r>
+        <w:t>alloc</w:t>
+      </w:r>
+      <w:proofErr w:type="spellEnd"/>
+      <w:r>
+        <w:t xml:space="preserve"> in Heap M/m , i object in SCP</w:t>
+      </w:r>
+    </w:p>
+    <w:p>
+      <w:pPr>
+        <w:ind w:left="720"/>
+      </w:pPr>
+    </w:p>
+    <w:p>
+      <w:pPr>
+        <w:ind w:left="720"/>
+      </w:pPr>
+    </w:p>
+    <w:p>
+      <w:pPr>
+        <w:ind w:left="720"/>
+      </w:pPr>
+      <w:proofErr w:type="spellStart"/>
+      <w:r>
+        <w:t>Ex</w:t>
+      </w:r>
+      <w:proofErr w:type="gramStart"/>
+      <w:r>
+        <w:t>:Literal</w:t>
+      </w:r>
+      <w:proofErr w:type="spellEnd"/>
+      <w:proofErr w:type="gramEnd"/>
+      <w:r>
+        <w:t xml:space="preserve"> way</w:t>
+      </w:r>
+    </w:p>
+    <w:p>
+      <w:pPr>
+        <w:ind w:left="720"/>
+      </w:pPr>
+      <w:r>
+        <w:t>String s1 = "test"</w:t>
+      </w:r>
+      <w:proofErr w:type="gramStart"/>
+      <w:r>
+        <w:t>;/</w:t>
+      </w:r>
+      <w:proofErr w:type="gramEnd"/>
+      <w:r>
+        <w:t>/SCP- 1 Object</w:t>
+      </w:r>
+    </w:p>
+    <w:p>
+      <w:pPr>
+        <w:ind w:left="720"/>
+      </w:pPr>
+      <w:r>
+        <w:t>String s2 = "Test"</w:t>
+      </w:r>
+      <w:proofErr w:type="gramStart"/>
+      <w:r>
+        <w:t>;/</w:t>
+      </w:r>
+      <w:proofErr w:type="gramEnd"/>
+      <w:r>
+        <w:t>/SCP - 1 Object</w:t>
+      </w:r>
+    </w:p>
+    <w:p>
+      <w:pPr>
+        <w:ind w:left="720"/>
+      </w:pPr>
+      <w:r>
+        <w:t>String s3 = "TEST";</w:t>
+      </w:r>
+      <w:proofErr w:type="gramStart"/>
+      <w:r>
+        <w:t>;/</w:t>
+      </w:r>
+      <w:proofErr w:type="gramEnd"/>
+      <w:r>
+        <w:t>/SCP -  1 object</w:t>
+      </w:r>
+    </w:p>
+    <w:p>
+      <w:pPr>
+        <w:ind w:left="720"/>
+      </w:pPr>
+      <w:r>
+        <w:t xml:space="preserve">String </w:t>
+      </w:r>
+      <w:proofErr w:type="gramStart"/>
+      <w:r>
+        <w:t>s4  =</w:t>
+      </w:r>
+      <w:proofErr w:type="gramEnd"/>
+      <w:r>
+        <w:t xml:space="preserve"> "test";</w:t>
+      </w:r>
+    </w:p>
+    <w:p>
+      <w:pPr>
+        <w:ind w:left="720"/>
+      </w:pPr>
+    </w:p>
+    <w:p>
+      <w:pPr>
+        <w:ind w:left="720"/>
+      </w:pPr>
+      <w:r>
+        <w:lastRenderedPageBreak/>
+        <w:t>//new - object way--Heap m/m</w:t>
+      </w:r>
+    </w:p>
+    <w:p>
+      <w:pPr>
+        <w:ind w:left="720"/>
+      </w:pPr>
+      <w:r>
+        <w:t>String s5</w:t>
+      </w:r>
+      <w:proofErr w:type="gramStart"/>
+      <w:r>
+        <w:t>=  new</w:t>
+      </w:r>
+      <w:proofErr w:type="gramEnd"/>
+      <w:r>
+        <w:t xml:space="preserve"> String("test");//2 objects , 1 Heap -m/m allocation , 1 in SCP</w:t>
+      </w:r>
+    </w:p>
+    <w:p>
+      <w:pPr>
+        <w:ind w:left="720"/>
+      </w:pPr>
+      <w:r>
+        <w:t xml:space="preserve">String s6 = new </w:t>
+      </w:r>
+      <w:proofErr w:type="gramStart"/>
+      <w:r>
+        <w:t>String(</w:t>
+      </w:r>
+      <w:proofErr w:type="gramEnd"/>
+      <w:r>
+        <w:t>"test");//2 objects, 1 Heap , 1 SCP ()</w:t>
+      </w:r>
+      <w:proofErr w:type="spellStart"/>
+      <w:r>
+        <w:t>conteroller</w:t>
+      </w:r>
+      <w:proofErr w:type="spellEnd"/>
+      <w:r>
+        <w:t xml:space="preserve"> </w:t>
+      </w:r>
+      <w:proofErr w:type="spellStart"/>
+      <w:r>
+        <w:t>chk</w:t>
+      </w:r>
+      <w:proofErr w:type="spellEnd"/>
+      <w:r>
+        <w:t xml:space="preserve">, whether that value is already </w:t>
+      </w:r>
+      <w:proofErr w:type="spellStart"/>
+      <w:r>
+        <w:t>preseent</w:t>
+      </w:r>
+      <w:proofErr w:type="spellEnd"/>
+      <w:r>
+        <w:t xml:space="preserve"> in SCP or not.</w:t>
+      </w:r>
+    </w:p>
+    <w:p>
+      <w:pPr>
+        <w:ind w:left="720"/>
+      </w:pPr>
+      <w:r>
+        <w:t xml:space="preserve">String s7 = new </w:t>
+      </w:r>
+      <w:proofErr w:type="gramStart"/>
+      <w:r>
+        <w:t>String(</w:t>
+      </w:r>
+      <w:proofErr w:type="gramEnd"/>
+      <w:r>
+        <w:t>"TEST");//</w:t>
+      </w:r>
+    </w:p>
+    <w:p>
+      <w:pPr>
+        <w:ind w:left="720"/>
+      </w:pPr>
     </w:p>
     <w:p>
       <w:pPr>

</xml_diff>

<commit_message>
Added on 17th may
</commit_message>
<xml_diff>
--- a/JAVA _NOtes.docx
+++ b/JAVA _NOtes.docx
@@ -7238,46 +7238,646 @@
         <w:t>th</w:t>
       </w:r>
       <w:r>
-        <w:t xml:space="preserve"> May 2k21 – String based Co</w:t>
-      </w:r>
+        <w:t xml:space="preserve"> May 2k21 – String based Concepts</w:t>
+      </w:r>
+    </w:p>
+    <w:p>
+      <w:pPr>
+        <w:ind w:left="720"/>
+      </w:pPr>
+    </w:p>
+    <w:p>
+      <w:pPr>
+        <w:ind w:left="720"/>
+      </w:pPr>
+      <w:r>
+        <w:t>String: - ""</w:t>
+      </w:r>
+    </w:p>
+    <w:p>
+      <w:pPr>
+        <w:ind w:left="720"/>
+      </w:pPr>
+      <w:r>
+        <w:t>Non primitive DT-classes and Object</w:t>
+      </w:r>
+    </w:p>
+    <w:p>
+      <w:pPr>
+        <w:ind w:left="720"/>
+      </w:pPr>
+      <w:proofErr w:type="gramStart"/>
+      <w:r>
+        <w:t>collection</w:t>
+      </w:r>
+      <w:proofErr w:type="gramEnd"/>
+      <w:r>
+        <w:t xml:space="preserve"> of </w:t>
+      </w:r>
+      <w:proofErr w:type="spellStart"/>
+      <w:r>
+        <w:t>chrs</w:t>
+      </w:r>
+      <w:proofErr w:type="spellEnd"/>
+      <w:r>
+        <w:t>.</w:t>
+      </w:r>
+    </w:p>
+    <w:p>
+      <w:pPr>
+        <w:ind w:left="720"/>
+      </w:pPr>
+      <w:r>
+        <w:t>String Class in java</w:t>
+      </w:r>
+    </w:p>
+    <w:p>
+      <w:pPr>
+        <w:ind w:left="720"/>
+      </w:pPr>
+      <w:r>
+        <w:t>------------------------------------</w:t>
+      </w:r>
+    </w:p>
+    <w:p>
+      <w:pPr>
+        <w:ind w:left="720"/>
+      </w:pPr>
+      <w:r>
+        <w:t>Create a String:</w:t>
+      </w:r>
+    </w:p>
+    <w:p>
+      <w:pPr>
+        <w:ind w:left="720"/>
+      </w:pPr>
+      <w:r>
+        <w:t xml:space="preserve">1. </w:t>
+      </w:r>
+      <w:proofErr w:type="gramStart"/>
+      <w:r>
+        <w:t>literal</w:t>
+      </w:r>
+      <w:proofErr w:type="gramEnd"/>
+      <w:r>
+        <w:t xml:space="preserve"> Way</w:t>
+      </w:r>
+    </w:p>
+    <w:p>
+      <w:pPr>
+        <w:ind w:left="720"/>
+      </w:pPr>
+      <w:r>
+        <w:t>2. Object way --by using new keyword</w:t>
+      </w:r>
+    </w:p>
+    <w:p>
+      <w:pPr>
+        <w:ind w:left="720"/>
+      </w:pPr>
+    </w:p>
+    <w:p>
+      <w:pPr>
+        <w:ind w:left="720"/>
+      </w:pPr>
+      <w:r>
+        <w:t>1. Literal way: create one object -1 object</w:t>
+      </w:r>
+    </w:p>
+    <w:p>
+      <w:pPr>
+        <w:ind w:left="720"/>
+      </w:pPr>
+      <w:r>
+        <w:t>String s1= "test"</w:t>
+      </w:r>
+      <w:proofErr w:type="gramStart"/>
+      <w:r>
+        <w:t>;/</w:t>
+      </w:r>
+      <w:proofErr w:type="gramEnd"/>
+      <w:r>
+        <w:t>/ that will store in String constant pool (SCP)</w:t>
+      </w:r>
+    </w:p>
+    <w:p>
+      <w:pPr>
+        <w:ind w:left="720"/>
+      </w:pPr>
+      <w:r>
+        <w:t>s1 - ref variable---m/m local</w:t>
+      </w:r>
+    </w:p>
+    <w:p>
+      <w:pPr>
+        <w:ind w:left="720"/>
+      </w:pPr>
+    </w:p>
+    <w:p>
+      <w:pPr>
+        <w:ind w:left="720"/>
+      </w:pPr>
+      <w:r>
+        <w:t>String s1 = "test"</w:t>
+      </w:r>
+      <w:proofErr w:type="gramStart"/>
+      <w:r>
+        <w:t>;/</w:t>
+      </w:r>
+      <w:proofErr w:type="gramEnd"/>
+      <w:r>
+        <w:t>/1 object</w:t>
+      </w:r>
+    </w:p>
+    <w:p>
+      <w:pPr>
+        <w:ind w:left="720"/>
+      </w:pPr>
+      <w:r>
+        <w:t>String s3 = "Test"//</w:t>
+      </w:r>
+    </w:p>
+    <w:p>
+      <w:pPr>
+        <w:ind w:left="720"/>
+      </w:pPr>
+    </w:p>
+    <w:p>
+      <w:pPr>
+        <w:ind w:left="720"/>
+      </w:pPr>
+      <w:r>
+        <w:t>2. object- new--String</w:t>
+      </w:r>
+    </w:p>
+    <w:p>
+      <w:pPr>
+        <w:ind w:left="720"/>
+      </w:pPr>
+      <w:r>
+        <w:t xml:space="preserve">String s2 = new </w:t>
+      </w:r>
+      <w:proofErr w:type="gramStart"/>
+      <w:r>
+        <w:t>String(</w:t>
+      </w:r>
+      <w:proofErr w:type="gramEnd"/>
+      <w:r>
+        <w:t xml:space="preserve">"Test"); //2 objects, m/m </w:t>
+      </w:r>
+      <w:proofErr w:type="spellStart"/>
+      <w:r>
+        <w:t>alloc</w:t>
+      </w:r>
+      <w:proofErr w:type="spellEnd"/>
+      <w:r>
+        <w:t xml:space="preserve"> in Heap M/m , i object in SCP</w:t>
+      </w:r>
+    </w:p>
+    <w:p>
+      <w:pPr>
+        <w:ind w:left="720"/>
+      </w:pPr>
+    </w:p>
+    <w:p>
+      <w:pPr>
+        <w:ind w:left="720"/>
+      </w:pPr>
+    </w:p>
+    <w:p>
+      <w:pPr>
+        <w:ind w:left="720"/>
+      </w:pPr>
+      <w:proofErr w:type="spellStart"/>
+      <w:r>
+        <w:t>Ex</w:t>
+      </w:r>
+      <w:proofErr w:type="gramStart"/>
+      <w:r>
+        <w:t>:Literal</w:t>
+      </w:r>
+      <w:proofErr w:type="spellEnd"/>
+      <w:proofErr w:type="gramEnd"/>
+      <w:r>
+        <w:t xml:space="preserve"> way</w:t>
+      </w:r>
+    </w:p>
+    <w:p>
+      <w:pPr>
+        <w:ind w:left="720"/>
+      </w:pPr>
+      <w:r>
+        <w:t>String s1 = "test"</w:t>
+      </w:r>
+      <w:proofErr w:type="gramStart"/>
+      <w:r>
+        <w:t>;/</w:t>
+      </w:r>
+      <w:proofErr w:type="gramEnd"/>
+      <w:r>
+        <w:t>/SCP- 1 Object</w:t>
+      </w:r>
+    </w:p>
+    <w:p>
+      <w:pPr>
+        <w:ind w:left="720"/>
+      </w:pPr>
+      <w:r>
+        <w:t>String s2 = "Test"</w:t>
+      </w:r>
+      <w:proofErr w:type="gramStart"/>
+      <w:r>
+        <w:t>;/</w:t>
+      </w:r>
+      <w:proofErr w:type="gramEnd"/>
+      <w:r>
+        <w:t>/SCP - 1 Object</w:t>
+      </w:r>
+    </w:p>
+    <w:p>
+      <w:pPr>
+        <w:ind w:left="720"/>
+      </w:pPr>
+      <w:r>
+        <w:t>String s3 = "TEST";</w:t>
+      </w:r>
+      <w:proofErr w:type="gramStart"/>
+      <w:r>
+        <w:t>;/</w:t>
+      </w:r>
+      <w:proofErr w:type="gramEnd"/>
+      <w:r>
+        <w:t>/SCP -  1 object</w:t>
+      </w:r>
+    </w:p>
+    <w:p>
+      <w:pPr>
+        <w:ind w:left="720"/>
+      </w:pPr>
+      <w:r>
+        <w:t xml:space="preserve">String </w:t>
+      </w:r>
+      <w:proofErr w:type="gramStart"/>
+      <w:r>
+        <w:t>s4  =</w:t>
+      </w:r>
+      <w:proofErr w:type="gramEnd"/>
+      <w:r>
+        <w:t xml:space="preserve"> "test";</w:t>
+      </w:r>
+    </w:p>
+    <w:p>
+      <w:pPr>
+        <w:ind w:left="720"/>
+      </w:pPr>
+    </w:p>
+    <w:p>
+      <w:pPr>
+        <w:ind w:left="720"/>
+      </w:pPr>
+      <w:r>
+        <w:lastRenderedPageBreak/>
+        <w:t>//new - object way--Heap m/m</w:t>
+      </w:r>
+    </w:p>
+    <w:p>
+      <w:pPr>
+        <w:ind w:left="720"/>
+      </w:pPr>
+      <w:r>
+        <w:t>String s5</w:t>
+      </w:r>
+      <w:proofErr w:type="gramStart"/>
+      <w:r>
+        <w:t>=  new</w:t>
+      </w:r>
+      <w:proofErr w:type="gramEnd"/>
+      <w:r>
+        <w:t xml:space="preserve"> String("test");//2 objects , 1 Heap -m/m allocation , 1 in SCP</w:t>
+      </w:r>
+    </w:p>
+    <w:p>
+      <w:pPr>
+        <w:ind w:left="720"/>
+      </w:pPr>
+      <w:r>
+        <w:t xml:space="preserve">String s6 = new </w:t>
+      </w:r>
+      <w:proofErr w:type="gramStart"/>
+      <w:r>
+        <w:t>String(</w:t>
+      </w:r>
+      <w:proofErr w:type="gramEnd"/>
+      <w:r>
+        <w:t>"test");//2 objects, 1 Heap , 1 SCP ()</w:t>
+      </w:r>
+      <w:proofErr w:type="spellStart"/>
+      <w:r>
+        <w:t>conteroller</w:t>
+      </w:r>
+      <w:proofErr w:type="spellEnd"/>
+      <w:r>
+        <w:t xml:space="preserve"> </w:t>
+      </w:r>
+      <w:proofErr w:type="spellStart"/>
+      <w:r>
+        <w:t>chk</w:t>
+      </w:r>
+      <w:proofErr w:type="spellEnd"/>
+      <w:r>
+        <w:t xml:space="preserve">, whether that value is already </w:t>
+      </w:r>
+      <w:proofErr w:type="spellStart"/>
+      <w:r>
+        <w:t>preseent</w:t>
+      </w:r>
+      <w:proofErr w:type="spellEnd"/>
+      <w:r>
+        <w:t xml:space="preserve"> in SCP or not.</w:t>
+      </w:r>
+    </w:p>
+    <w:p>
+      <w:pPr>
+        <w:ind w:left="720"/>
+      </w:pPr>
+      <w:r>
+        <w:t xml:space="preserve">String s7 = new </w:t>
+      </w:r>
+      <w:proofErr w:type="gramStart"/>
+      <w:r>
+        <w:t>String(</w:t>
+      </w:r>
+      <w:proofErr w:type="gramEnd"/>
+      <w:r>
+        <w:t>"TEST");//</w:t>
+      </w:r>
+    </w:p>
+    <w:p>
+      <w:r>
+        <w:br w:type="page"/>
+      </w:r>
+    </w:p>
+    <w:p>
+      <w:pPr>
+        <w:pStyle w:val="Heading2"/>
+        <w:jc w:val="center"/>
+      </w:pPr>
+      <w:r>
+        <w:lastRenderedPageBreak/>
+        <w:t>Day – 17</w:t>
+      </w:r>
+      <w:r>
+        <w:rPr>
+          <w:vertAlign w:val="superscript"/>
+        </w:rPr>
+        <w:t>th</w:t>
+      </w:r>
+      <w:r>
+        <w:t xml:space="preserve"> May 2k21</w:t>
+      </w:r>
+    </w:p>
+    <w:p>
+      <w:pPr>
+        <w:ind w:left="720"/>
+      </w:pPr>
+      <w:r>
+        <w:t xml:space="preserve">String s1 = new </w:t>
+      </w:r>
+      <w:proofErr w:type="gramStart"/>
+      <w:r>
+        <w:t>String(</w:t>
+      </w:r>
+      <w:proofErr w:type="gramEnd"/>
+      <w:r>
+        <w:t>"Test");// 2 objects -- 1 Heap //2 object - SCP</w:t>
+      </w:r>
+    </w:p>
+    <w:p>
+      <w:pPr>
+        <w:ind w:left="720"/>
+      </w:pPr>
+      <w:r>
+        <w:t xml:space="preserve">String s2 = new </w:t>
+      </w:r>
+      <w:proofErr w:type="gramStart"/>
+      <w:r>
+        <w:t>String(</w:t>
+      </w:r>
+      <w:proofErr w:type="gramEnd"/>
+      <w:r>
+        <w:t>"test");</w:t>
+      </w:r>
+    </w:p>
+    <w:p>
+      <w:pPr>
+        <w:ind w:left="720"/>
+      </w:pPr>
+      <w:r>
+        <w:t>String s3 = "Test"</w:t>
+      </w:r>
+      <w:proofErr w:type="gramStart"/>
+      <w:r>
+        <w:t>;/</w:t>
+      </w:r>
+      <w:proofErr w:type="gramEnd"/>
+      <w:r>
+        <w:t>/1 object SCP</w:t>
+      </w:r>
+    </w:p>
+    <w:p>
+      <w:pPr>
+        <w:ind w:left="720"/>
+      </w:pPr>
+      <w:r>
+        <w:t>String s4 = "Test";</w:t>
+      </w:r>
+    </w:p>
+    <w:p>
+      <w:pPr>
+        <w:ind w:left="720"/>
+      </w:pPr>
+      <w:r>
+        <w:t>s4 = "test";</w:t>
+      </w:r>
+    </w:p>
+    <w:p>
+      <w:pPr>
+        <w:ind w:left="720"/>
+      </w:pPr>
+    </w:p>
+    <w:p>
+      <w:pPr>
+        <w:ind w:left="720"/>
+      </w:pPr>
+      <w:proofErr w:type="spellStart"/>
+      <w:proofErr w:type="gramStart"/>
+      <w:r>
+        <w:t>Syso</w:t>
+      </w:r>
+      <w:proofErr w:type="spellEnd"/>
+      <w:r>
+        <w:t>(</w:t>
+      </w:r>
+      <w:proofErr w:type="gramEnd"/>
+      <w:r>
+        <w:t>"test");//test---SCP</w:t>
+      </w:r>
+    </w:p>
+    <w:p>
+      <w:pPr>
+        <w:ind w:left="720"/>
+      </w:pPr>
+      <w:r>
+        <w:t>String immutable---&gt;</w:t>
+      </w:r>
+    </w:p>
+    <w:p>
+      <w:pPr>
+        <w:ind w:left="720"/>
+      </w:pPr>
       <w:bookmarkStart w:id="0" w:name="_GoBack"/>
       <w:bookmarkEnd w:id="0"/>
-      <w:r>
-        <w:t>ncepts</w:t>
-      </w:r>
-    </w:p>
-    <w:p>
-      <w:pPr>
-        <w:ind w:left="720"/>
-      </w:pPr>
-    </w:p>
-    <w:p>
-      <w:pPr>
-        <w:ind w:left="720"/>
-      </w:pPr>
-      <w:r>
-        <w:t>String: - ""</w:t>
-      </w:r>
-    </w:p>
-    <w:p>
-      <w:pPr>
-        <w:ind w:left="720"/>
-      </w:pPr>
-      <w:r>
-        <w:t>Non primitive DT-classes and Object</w:t>
-      </w:r>
-    </w:p>
-    <w:p>
-      <w:pPr>
-        <w:ind w:left="720"/>
-      </w:pPr>
-      <w:proofErr w:type="gramStart"/>
-      <w:r>
-        <w:t>collection</w:t>
-      </w:r>
-      <w:proofErr w:type="gramEnd"/>
-      <w:r>
-        <w:t xml:space="preserve"> of </w:t>
+    </w:p>
+    <w:p>
+      <w:pPr>
+        <w:ind w:left="720"/>
+      </w:pPr>
+      <w:proofErr w:type="gramStart"/>
+      <w:r>
+        <w:t>test</w:t>
+      </w:r>
+      <w:proofErr w:type="gramEnd"/>
+      <w:r>
+        <w:t xml:space="preserve"> - test</w:t>
+      </w:r>
+    </w:p>
+    <w:p>
+      <w:pPr>
+        <w:ind w:left="720"/>
+      </w:pPr>
+      <w:r>
+        <w:t>== - that compares the ref</w:t>
+      </w:r>
+      <w:proofErr w:type="gramStart"/>
+      <w:r>
+        <w:t>./</w:t>
+      </w:r>
+      <w:proofErr w:type="gramEnd"/>
+      <w:r>
+        <w:t xml:space="preserve"> m/m </w:t>
+      </w:r>
+      <w:proofErr w:type="spellStart"/>
+      <w:r>
+        <w:t>addrs</w:t>
+      </w:r>
+      <w:proofErr w:type="spellEnd"/>
+      <w:r>
+        <w:t xml:space="preserve">., </w:t>
+      </w:r>
+    </w:p>
+    <w:p>
+      <w:pPr>
+        <w:ind w:left="720"/>
+      </w:pPr>
+      <w:proofErr w:type="gramStart"/>
+      <w:r>
+        <w:t>equals(</w:t>
+      </w:r>
+      <w:proofErr w:type="gramEnd"/>
+      <w:r>
+        <w:t>)- compares the seq. of chars.</w:t>
+      </w:r>
+    </w:p>
+    <w:p>
+      <w:pPr>
+        <w:ind w:left="720"/>
+      </w:pPr>
+    </w:p>
+    <w:p>
+      <w:pPr>
+        <w:ind w:left="720"/>
+      </w:pPr>
+      <w:r>
+        <w:t>String: immutable, ==</w:t>
+      </w:r>
+      <w:proofErr w:type="gramStart"/>
+      <w:r>
+        <w:t>,equals</w:t>
+      </w:r>
+      <w:proofErr w:type="gramEnd"/>
+      <w:r>
+        <w:t>()</w:t>
+      </w:r>
+    </w:p>
+    <w:p>
+      <w:pPr>
+        <w:ind w:left="720"/>
+      </w:pPr>
+      <w:r>
+        <w:t>String Builder - mutable--&gt; ==</w:t>
+      </w:r>
+      <w:proofErr w:type="gramStart"/>
+      <w:r>
+        <w:t>,equals</w:t>
+      </w:r>
+      <w:proofErr w:type="gramEnd"/>
+      <w:r>
+        <w:t>()</w:t>
+      </w:r>
+    </w:p>
+    <w:p>
+      <w:pPr>
+        <w:ind w:left="720"/>
+      </w:pPr>
+      <w:r>
+        <w:t>String Buffer - mutable---&gt;</w:t>
+      </w:r>
+    </w:p>
+    <w:p>
+      <w:pPr>
+        <w:ind w:left="720"/>
+      </w:pPr>
+    </w:p>
+    <w:p>
+      <w:pPr>
+        <w:ind w:left="720"/>
+      </w:pPr>
+      <w:r>
+        <w:t xml:space="preserve">== -&gt; </w:t>
+      </w:r>
+      <w:proofErr w:type="spellStart"/>
+      <w:r>
+        <w:t>S</w:t>
+      </w:r>
+      <w:proofErr w:type="gramStart"/>
+      <w:r>
+        <w:t>,SB,SBuffer</w:t>
+      </w:r>
+      <w:proofErr w:type="spellEnd"/>
+      <w:proofErr w:type="gramEnd"/>
+      <w:r>
+        <w:t xml:space="preserve">, </w:t>
+      </w:r>
+      <w:proofErr w:type="spellStart"/>
+      <w:r>
+        <w:t>comapres</w:t>
+      </w:r>
+      <w:proofErr w:type="spellEnd"/>
+      <w:r>
+        <w:t xml:space="preserve"> the m/m address</w:t>
+      </w:r>
+    </w:p>
+    <w:p>
+      <w:pPr>
+        <w:ind w:left="720"/>
+      </w:pPr>
+      <w:proofErr w:type="gramStart"/>
+      <w:r>
+        <w:t>equals(</w:t>
+      </w:r>
+      <w:proofErr w:type="gramEnd"/>
+      <w:r>
+        <w:t xml:space="preserve">)-&gt; String - compares seq. of </w:t>
       </w:r>
       <w:proofErr w:type="spellStart"/>
       <w:r>
@@ -7293,329 +7893,369 @@
         <w:ind w:left="720"/>
       </w:pPr>
       <w:r>
-        <w:t>String Class in java</w:t>
-      </w:r>
-    </w:p>
-    <w:p>
-      <w:pPr>
-        <w:ind w:left="720"/>
-      </w:pPr>
-      <w:r>
-        <w:t>------------------------------------</w:t>
-      </w:r>
-    </w:p>
-    <w:p>
-      <w:pPr>
-        <w:ind w:left="720"/>
-      </w:pPr>
-      <w:r>
-        <w:t>Create a String:</w:t>
-      </w:r>
-    </w:p>
-    <w:p>
-      <w:pPr>
-        <w:ind w:left="720"/>
-      </w:pPr>
-      <w:r>
-        <w:t xml:space="preserve">1. </w:t>
-      </w:r>
-      <w:proofErr w:type="gramStart"/>
-      <w:r>
-        <w:t>literal</w:t>
-      </w:r>
-      <w:proofErr w:type="gramEnd"/>
-      <w:r>
-        <w:t xml:space="preserve"> Way</w:t>
-      </w:r>
-    </w:p>
-    <w:p>
-      <w:pPr>
-        <w:ind w:left="720"/>
-      </w:pPr>
-      <w:r>
-        <w:t>2. Object way --by using new keyword</w:t>
-      </w:r>
-    </w:p>
-    <w:p>
-      <w:pPr>
-        <w:ind w:left="720"/>
-      </w:pPr>
-    </w:p>
-    <w:p>
-      <w:pPr>
-        <w:ind w:left="720"/>
-      </w:pPr>
-      <w:r>
-        <w:t>1. Literal way: create one object -1 object</w:t>
-      </w:r>
-    </w:p>
-    <w:p>
-      <w:pPr>
-        <w:ind w:left="720"/>
-      </w:pPr>
-      <w:r>
-        <w:t>String s1= "test"</w:t>
-      </w:r>
-      <w:proofErr w:type="gramStart"/>
-      <w:r>
-        <w:t>;/</w:t>
-      </w:r>
-      <w:proofErr w:type="gramEnd"/>
-      <w:r>
-        <w:t>/ that will store in String constant pool (SCP)</w:t>
-      </w:r>
-    </w:p>
-    <w:p>
-      <w:pPr>
-        <w:ind w:left="720"/>
-      </w:pPr>
-      <w:r>
-        <w:t>s1 - ref variable---m/m local</w:t>
-      </w:r>
-    </w:p>
-    <w:p>
-      <w:pPr>
-        <w:ind w:left="720"/>
-      </w:pPr>
-    </w:p>
-    <w:p>
-      <w:pPr>
-        <w:ind w:left="720"/>
-      </w:pPr>
-      <w:r>
-        <w:t>String s1 = "test"</w:t>
-      </w:r>
-      <w:proofErr w:type="gramStart"/>
-      <w:r>
-        <w:t>;/</w:t>
-      </w:r>
-      <w:proofErr w:type="gramEnd"/>
-      <w:r>
-        <w:t>/1 object</w:t>
-      </w:r>
-    </w:p>
-    <w:p>
-      <w:pPr>
-        <w:ind w:left="720"/>
-      </w:pPr>
-      <w:r>
-        <w:t>String s3 = "Test"//</w:t>
-      </w:r>
-    </w:p>
-    <w:p>
-      <w:pPr>
-        <w:ind w:left="720"/>
-      </w:pPr>
-    </w:p>
-    <w:p>
-      <w:pPr>
-        <w:ind w:left="720"/>
-      </w:pPr>
-      <w:r>
-        <w:t>2. object- new--String</w:t>
-      </w:r>
-    </w:p>
-    <w:p>
-      <w:pPr>
-        <w:ind w:left="720"/>
-      </w:pPr>
-      <w:r>
-        <w:t xml:space="preserve">String s2 = new </w:t>
-      </w:r>
-      <w:proofErr w:type="gramStart"/>
-      <w:r>
-        <w:t>String(</w:t>
-      </w:r>
-      <w:proofErr w:type="gramEnd"/>
-      <w:r>
-        <w:t xml:space="preserve">"Test"); //2 objects, m/m </w:t>
-      </w:r>
-      <w:proofErr w:type="spellStart"/>
-      <w:r>
-        <w:t>alloc</w:t>
-      </w:r>
-      <w:proofErr w:type="spellEnd"/>
-      <w:r>
-        <w:t xml:space="preserve"> in Heap M/m , i object in SCP</w:t>
-      </w:r>
-    </w:p>
-    <w:p>
-      <w:pPr>
-        <w:ind w:left="720"/>
-      </w:pPr>
-    </w:p>
-    <w:p>
-      <w:pPr>
-        <w:ind w:left="720"/>
-      </w:pPr>
-    </w:p>
-    <w:p>
-      <w:pPr>
-        <w:ind w:left="720"/>
-      </w:pPr>
-      <w:proofErr w:type="spellStart"/>
-      <w:r>
-        <w:t>Ex</w:t>
-      </w:r>
-      <w:proofErr w:type="gramStart"/>
-      <w:r>
-        <w:t>:Literal</w:t>
-      </w:r>
-      <w:proofErr w:type="spellEnd"/>
-      <w:proofErr w:type="gramEnd"/>
-      <w:r>
-        <w:t xml:space="preserve"> way</w:t>
-      </w:r>
-    </w:p>
-    <w:p>
-      <w:pPr>
-        <w:ind w:left="720"/>
-      </w:pPr>
-      <w:r>
-        <w:t>String s1 = "test"</w:t>
-      </w:r>
-      <w:proofErr w:type="gramStart"/>
-      <w:r>
-        <w:t>;/</w:t>
-      </w:r>
-      <w:proofErr w:type="gramEnd"/>
-      <w:r>
-        <w:t>/SCP- 1 Object</w:t>
-      </w:r>
-    </w:p>
-    <w:p>
-      <w:pPr>
-        <w:ind w:left="720"/>
-      </w:pPr>
-      <w:r>
-        <w:t>String s2 = "Test"</w:t>
-      </w:r>
-      <w:proofErr w:type="gramStart"/>
-      <w:r>
-        <w:t>;/</w:t>
-      </w:r>
-      <w:proofErr w:type="gramEnd"/>
-      <w:r>
-        <w:t>/SCP - 1 Object</w:t>
-      </w:r>
-    </w:p>
-    <w:p>
-      <w:pPr>
-        <w:ind w:left="720"/>
-      </w:pPr>
-      <w:r>
-        <w:t>String s3 = "TEST";</w:t>
-      </w:r>
-      <w:proofErr w:type="gramStart"/>
-      <w:r>
-        <w:t>;/</w:t>
-      </w:r>
-      <w:proofErr w:type="gramEnd"/>
-      <w:r>
-        <w:t>/SCP -  1 object</w:t>
-      </w:r>
-    </w:p>
-    <w:p>
-      <w:pPr>
-        <w:ind w:left="720"/>
-      </w:pPr>
-      <w:r>
-        <w:t xml:space="preserve">String </w:t>
-      </w:r>
-      <w:proofErr w:type="gramStart"/>
-      <w:r>
-        <w:t>s4  =</w:t>
-      </w:r>
-      <w:proofErr w:type="gramEnd"/>
-      <w:r>
-        <w:t xml:space="preserve"> "test";</w:t>
-      </w:r>
-    </w:p>
-    <w:p>
-      <w:pPr>
-        <w:ind w:left="720"/>
-      </w:pPr>
-    </w:p>
-    <w:p>
-      <w:pPr>
-        <w:ind w:left="720"/>
-      </w:pPr>
+        <w:t xml:space="preserve">SB, </w:t>
+      </w:r>
+      <w:proofErr w:type="spellStart"/>
+      <w:r>
+        <w:t>Sbuffer</w:t>
+      </w:r>
+      <w:proofErr w:type="spellEnd"/>
+      <w:r>
+        <w:t xml:space="preserve"> </w:t>
+      </w:r>
+      <w:proofErr w:type="gramStart"/>
+      <w:r>
+        <w:t xml:space="preserve">--  </w:t>
+      </w:r>
+      <w:proofErr w:type="spellStart"/>
+      <w:r>
+        <w:t>comapres</w:t>
+      </w:r>
+      <w:proofErr w:type="spellEnd"/>
+      <w:proofErr w:type="gramEnd"/>
+      <w:r>
+        <w:t xml:space="preserve"> the m/m address</w:t>
+      </w:r>
+    </w:p>
+    <w:p>
+      <w:pPr>
+        <w:ind w:left="720"/>
+      </w:pPr>
+    </w:p>
+    <w:p>
+      <w:pPr>
+        <w:ind w:left="720"/>
+      </w:pPr>
+      <w:r>
+        <w:t xml:space="preserve">String Buffer - </w:t>
+      </w:r>
+      <w:proofErr w:type="spellStart"/>
+      <w:r>
+        <w:t>Synchronized</w:t>
+      </w:r>
+      <w:proofErr w:type="gramStart"/>
+      <w:r>
+        <w:t>,Thread</w:t>
+      </w:r>
+      <w:proofErr w:type="spellEnd"/>
+      <w:proofErr w:type="gramEnd"/>
+      <w:r>
+        <w:t xml:space="preserve"> safe- execution of two threads is not possible at the same time.</w:t>
+      </w:r>
+    </w:p>
+    <w:p>
+      <w:pPr>
+        <w:ind w:left="720"/>
+      </w:pPr>
+      <w:r>
+        <w:t>String Builder-non -</w:t>
+      </w:r>
+      <w:proofErr w:type="gramStart"/>
+      <w:r>
+        <w:t>Sync.,</w:t>
+      </w:r>
+      <w:proofErr w:type="gramEnd"/>
+      <w:r>
+        <w:t xml:space="preserve"> not Thread safe -  ||ally </w:t>
+      </w:r>
+      <w:proofErr w:type="spellStart"/>
+      <w:r>
+        <w:t>executon</w:t>
+      </w:r>
+      <w:proofErr w:type="spellEnd"/>
+      <w:r>
+        <w:t xml:space="preserve"> of two methods possible--faster</w:t>
+      </w:r>
+    </w:p>
+    <w:p>
+      <w:pPr>
+        <w:ind w:left="720"/>
+      </w:pPr>
+    </w:p>
+    <w:p>
+      <w:pPr>
+        <w:ind w:left="720"/>
+      </w:pPr>
+      <w:proofErr w:type="gramStart"/>
+      <w:r>
+        <w:t>contains</w:t>
+      </w:r>
+      <w:proofErr w:type="gramEnd"/>
+    </w:p>
+    <w:p>
+      <w:pPr>
+        <w:ind w:left="720"/>
+      </w:pPr>
+      <w:proofErr w:type="spellStart"/>
+      <w:proofErr w:type="gramStart"/>
+      <w:r>
+        <w:t>compareTo</w:t>
+      </w:r>
+      <w:proofErr w:type="spellEnd"/>
+      <w:proofErr w:type="gramEnd"/>
+    </w:p>
+    <w:p>
+      <w:pPr>
+        <w:ind w:left="720"/>
+      </w:pPr>
+      <w:proofErr w:type="spellStart"/>
+      <w:proofErr w:type="gramStart"/>
       <w:r>
         <w:lastRenderedPageBreak/>
-        <w:t>//new - object way--Heap m/m</w:t>
-      </w:r>
-    </w:p>
-    <w:p>
-      <w:pPr>
-        <w:ind w:left="720"/>
-      </w:pPr>
-      <w:r>
-        <w:t>String s5</w:t>
-      </w:r>
-      <w:proofErr w:type="gramStart"/>
-      <w:r>
-        <w:t>=  new</w:t>
-      </w:r>
-      <w:proofErr w:type="gramEnd"/>
-      <w:r>
-        <w:t xml:space="preserve"> String("test");//2 objects , 1 Heap -m/m allocation , 1 in SCP</w:t>
-      </w:r>
-    </w:p>
-    <w:p>
-      <w:pPr>
-        <w:ind w:left="720"/>
-      </w:pPr>
-      <w:r>
-        <w:t xml:space="preserve">String s6 = new </w:t>
-      </w:r>
-      <w:proofErr w:type="gramStart"/>
-      <w:r>
-        <w:t>String(</w:t>
-      </w:r>
-      <w:proofErr w:type="gramEnd"/>
-      <w:r>
-        <w:t>"test");//2 objects, 1 Heap , 1 SCP ()</w:t>
-      </w:r>
-      <w:proofErr w:type="spellStart"/>
-      <w:r>
-        <w:t>conteroller</w:t>
-      </w:r>
-      <w:proofErr w:type="spellEnd"/>
-      <w:r>
-        <w:t xml:space="preserve"> </w:t>
-      </w:r>
-      <w:proofErr w:type="spellStart"/>
-      <w:r>
-        <w:t>chk</w:t>
-      </w:r>
-      <w:proofErr w:type="spellEnd"/>
-      <w:r>
-        <w:t xml:space="preserve">, whether that value is already </w:t>
-      </w:r>
-      <w:proofErr w:type="spellStart"/>
-      <w:r>
-        <w:t>preseent</w:t>
-      </w:r>
-      <w:proofErr w:type="spellEnd"/>
-      <w:r>
-        <w:t xml:space="preserve"> in SCP or not.</w:t>
-      </w:r>
-    </w:p>
-    <w:p>
-      <w:pPr>
-        <w:ind w:left="720"/>
-      </w:pPr>
-      <w:r>
-        <w:t xml:space="preserve">String s7 = new </w:t>
-      </w:r>
-      <w:proofErr w:type="gramStart"/>
-      <w:r>
-        <w:t>String(</w:t>
-      </w:r>
-      <w:proofErr w:type="gramEnd"/>
-      <w:r>
-        <w:t>"TEST");//</w:t>
-      </w:r>
+        <w:t>startWith</w:t>
+      </w:r>
+      <w:proofErr w:type="spellEnd"/>
+      <w:proofErr w:type="gramEnd"/>
+    </w:p>
+    <w:p>
+      <w:pPr>
+        <w:ind w:left="720"/>
+      </w:pPr>
+      <w:proofErr w:type="spellStart"/>
+      <w:proofErr w:type="gramStart"/>
+      <w:r>
+        <w:t>endsWith</w:t>
+      </w:r>
+      <w:proofErr w:type="spellEnd"/>
+      <w:proofErr w:type="gramEnd"/>
+    </w:p>
+    <w:p>
+      <w:pPr>
+        <w:ind w:left="720"/>
+      </w:pPr>
+      <w:proofErr w:type="gramStart"/>
+      <w:r>
+        <w:t>contains</w:t>
+      </w:r>
+      <w:proofErr w:type="gramEnd"/>
+    </w:p>
+    <w:p>
+      <w:pPr>
+        <w:ind w:left="720"/>
+      </w:pPr>
+    </w:p>
+    <w:p>
+      <w:pPr>
+        <w:ind w:left="720"/>
+      </w:pPr>
+      <w:r>
+        <w:t xml:space="preserve">1. Reverse </w:t>
+      </w:r>
+      <w:proofErr w:type="gramStart"/>
+      <w:r>
+        <w:t>of  a</w:t>
+      </w:r>
+      <w:proofErr w:type="gramEnd"/>
+      <w:r>
+        <w:t xml:space="preserve"> string</w:t>
+      </w:r>
+    </w:p>
+    <w:p>
+      <w:pPr>
+        <w:ind w:left="720"/>
+      </w:pPr>
+      <w:proofErr w:type="gramStart"/>
+      <w:r>
+        <w:t>way</w:t>
+      </w:r>
+      <w:proofErr w:type="gramEnd"/>
+      <w:r>
+        <w:t xml:space="preserve"> 2: convert into Array---</w:t>
+      </w:r>
+    </w:p>
+    <w:p>
+      <w:pPr>
+        <w:ind w:left="720"/>
+      </w:pPr>
+    </w:p>
+    <w:p>
+      <w:pPr>
+        <w:ind w:left="720"/>
+      </w:pPr>
+      <w:r>
+        <w:t xml:space="preserve">2. </w:t>
+      </w:r>
+      <w:proofErr w:type="gramStart"/>
+      <w:r>
+        <w:t>whether</w:t>
+      </w:r>
+      <w:proofErr w:type="gramEnd"/>
+      <w:r>
+        <w:t xml:space="preserve"> string is </w:t>
+      </w:r>
+      <w:proofErr w:type="spellStart"/>
+      <w:r>
+        <w:t>pallindrom</w:t>
+      </w:r>
+      <w:proofErr w:type="spellEnd"/>
+      <w:r>
+        <w:t xml:space="preserve"> or not</w:t>
+      </w:r>
+    </w:p>
+    <w:p>
+      <w:pPr>
+        <w:ind w:left="720"/>
+      </w:pPr>
+      <w:proofErr w:type="gramStart"/>
+      <w:r>
+        <w:t>equals()</w:t>
+      </w:r>
+      <w:proofErr w:type="gramEnd"/>
+    </w:p>
+    <w:p>
+      <w:pPr>
+        <w:ind w:left="720"/>
+      </w:pPr>
+    </w:p>
+    <w:p>
+      <w:pPr>
+        <w:ind w:left="720"/>
+      </w:pPr>
+    </w:p>
+    <w:p>
+      <w:pPr>
+        <w:ind w:left="720"/>
+      </w:pPr>
+      <w:r>
+        <w:t>Static- static members-</w:t>
+      </w:r>
+    </w:p>
+    <w:p>
+      <w:pPr>
+        <w:ind w:left="720"/>
+      </w:pPr>
+      <w:r>
+        <w:t xml:space="preserve">Heap - Object, </w:t>
+      </w:r>
+      <w:proofErr w:type="spellStart"/>
+      <w:r>
+        <w:t>instace</w:t>
+      </w:r>
+      <w:proofErr w:type="spellEnd"/>
+      <w:r>
+        <w:t xml:space="preserve"> level </w:t>
+      </w:r>
+      <w:proofErr w:type="spellStart"/>
+      <w:r>
+        <w:t>var</w:t>
+      </w:r>
+      <w:proofErr w:type="spellEnd"/>
+    </w:p>
+    <w:p>
+      <w:pPr>
+        <w:ind w:left="720"/>
+      </w:pPr>
+      <w:r>
+        <w:t>SCP--String</w:t>
+      </w:r>
+    </w:p>
+    <w:p>
+      <w:pPr>
+        <w:ind w:left="720"/>
+      </w:pPr>
+      <w:r>
+        <w:t>Stack--Local variable</w:t>
+      </w:r>
+    </w:p>
+    <w:p>
+      <w:pPr>
+        <w:ind w:left="720"/>
+      </w:pPr>
+    </w:p>
+    <w:p>
+      <w:pPr>
+        <w:ind w:left="720"/>
+      </w:pPr>
+    </w:p>
+    <w:p>
+      <w:pPr>
+        <w:ind w:left="720"/>
+      </w:pPr>
+    </w:p>
+    <w:p>
+      <w:pPr>
+        <w:ind w:left="720"/>
+      </w:pPr>
+    </w:p>
+    <w:p>
+      <w:pPr>
+        <w:ind w:left="720"/>
+      </w:pPr>
+    </w:p>
+    <w:p>
+      <w:pPr>
+        <w:ind w:left="720"/>
+      </w:pPr>
+    </w:p>
+    <w:p>
+      <w:pPr>
+        <w:ind w:left="720"/>
+      </w:pPr>
+    </w:p>
+    <w:p>
+      <w:pPr>
+        <w:ind w:left="720"/>
+      </w:pPr>
+    </w:p>
+    <w:p>
+      <w:pPr>
+        <w:ind w:left="720"/>
+      </w:pPr>
+    </w:p>
+    <w:p>
+      <w:pPr>
+        <w:ind w:left="720"/>
+      </w:pPr>
+    </w:p>
+    <w:p>
+      <w:pPr>
+        <w:ind w:left="720"/>
+      </w:pPr>
+    </w:p>
+    <w:p>
+      <w:pPr>
+        <w:ind w:left="720"/>
+      </w:pPr>
+    </w:p>
+    <w:p>
+      <w:pPr>
+        <w:ind w:left="720"/>
+      </w:pPr>
+    </w:p>
+    <w:p>
+      <w:pPr>
+        <w:ind w:left="720"/>
+      </w:pPr>
+    </w:p>
+    <w:p>
+      <w:pPr>
+        <w:ind w:left="720"/>
+      </w:pPr>
+    </w:p>
+    <w:p>
+      <w:pPr>
+        <w:ind w:left="720"/>
+      </w:pPr>
+    </w:p>
+    <w:p>
+      <w:pPr>
+        <w:ind w:left="720"/>
+      </w:pPr>
+    </w:p>
+    <w:p>
+      <w:pPr>
+        <w:ind w:left="720"/>
+      </w:pPr>
+    </w:p>
+    <w:p>
+      <w:pPr>
+        <w:ind w:left="720"/>
+      </w:pPr>
+    </w:p>
+    <w:p>
+      <w:pPr>
+        <w:ind w:left="720"/>
+      </w:pPr>
     </w:p>
     <w:p>
       <w:pPr>

</xml_diff>